<commit_message>
update costs table w mrank in short term
</commit_message>
<xml_diff>
--- a/results/tables/tables.docx
+++ b/results/tables/tables.docx
@@ -14,7 +14,7 @@
     </w:p>
     <w:tbl>
       <w:tblPr>
-        <w:tblStyle w:val="Tablaconcuadrcula"/>
+        <w:tblStyle w:val="TableGrid"/>
         <w:tblW w:w="0" w:type="auto"/>
         <w:tblLook w:val="04A0" w:firstRow="1" w:lastRow="0" w:firstColumn="1" w:lastColumn="0" w:noHBand="0" w:noVBand="1"/>
       </w:tblPr>
@@ -1982,15 +1982,14 @@
                 <w:szCs w:val="20"/>
               </w:rPr>
             </w:pPr>
-            <w:proofErr w:type="spellStart"/>
-            <w:r>
-              <w:rPr>
-                <w:sz w:val="20"/>
-                <w:szCs w:val="20"/>
+            <w:r>
+              <w:rPr>
+                <w:sz w:val="18"/>
+                <w:szCs w:val="18"/>
+                <w:lang w:val="en-US"/>
               </w:rPr>
               <w:t>Intercept</w:t>
             </w:r>
-            <w:proofErr w:type="spellEnd"/>
           </w:p>
         </w:tc>
         <w:tc>
@@ -2011,10 +2010,11 @@
             </w:pPr>
             <w:r>
               <w:rPr>
-                <w:sz w:val="20"/>
-                <w:szCs w:val="20"/>
-              </w:rPr>
-              <w:t>1.033</w:t>
+                <w:sz w:val="18"/>
+                <w:szCs w:val="18"/>
+                <w:lang w:val="en-US"/>
+              </w:rPr>
+              <w:t>1.027</w:t>
             </w:r>
           </w:p>
         </w:tc>
@@ -2036,60 +2036,63 @@
             </w:pPr>
             <w:r>
               <w:rPr>
-                <w:sz w:val="20"/>
-                <w:szCs w:val="20"/>
-              </w:rPr>
-              <w:t>0.246</w:t>
-            </w:r>
-          </w:p>
-        </w:tc>
-        <w:tc>
-          <w:tcPr>
-            <w:tcW w:w="1472" w:type="dxa"/>
-            <w:tcBorders>
-              <w:left w:val="nil"/>
-              <w:bottom w:val="nil"/>
-              <w:right w:val="nil"/>
-            </w:tcBorders>
-          </w:tcPr>
-          <w:p>
-            <w:pPr>
-              <w:rPr>
-                <w:sz w:val="20"/>
-                <w:szCs w:val="20"/>
-              </w:rPr>
-            </w:pPr>
-            <w:r>
-              <w:rPr>
-                <w:sz w:val="20"/>
-                <w:szCs w:val="20"/>
-              </w:rPr>
-              <w:t>[0.55,1.51]</w:t>
-            </w:r>
-          </w:p>
-        </w:tc>
-        <w:tc>
-          <w:tcPr>
-            <w:tcW w:w="1472" w:type="dxa"/>
-            <w:tcBorders>
-              <w:left w:val="nil"/>
-              <w:bottom w:val="nil"/>
-              <w:right w:val="nil"/>
-            </w:tcBorders>
-          </w:tcPr>
-          <w:p>
-            <w:pPr>
-              <w:rPr>
-                <w:sz w:val="20"/>
-                <w:szCs w:val="20"/>
-              </w:rPr>
-            </w:pPr>
-            <w:r>
-              <w:rPr>
-                <w:sz w:val="20"/>
-                <w:szCs w:val="20"/>
-              </w:rPr>
-              <w:t>&lt;0.001</w:t>
+                <w:sz w:val="18"/>
+                <w:szCs w:val="18"/>
+                <w:lang w:val="en-US"/>
+              </w:rPr>
+              <w:t>0.247</w:t>
+            </w:r>
+          </w:p>
+        </w:tc>
+        <w:tc>
+          <w:tcPr>
+            <w:tcW w:w="1472" w:type="dxa"/>
+            <w:tcBorders>
+              <w:left w:val="nil"/>
+              <w:bottom w:val="nil"/>
+              <w:right w:val="nil"/>
+            </w:tcBorders>
+          </w:tcPr>
+          <w:p>
+            <w:pPr>
+              <w:rPr>
+                <w:sz w:val="20"/>
+                <w:szCs w:val="20"/>
+              </w:rPr>
+            </w:pPr>
+            <w:r>
+              <w:rPr>
+                <w:sz w:val="18"/>
+                <w:szCs w:val="18"/>
+                <w:lang w:val="en-US"/>
+              </w:rPr>
+              <w:t>[0.54,1.51]</w:t>
+            </w:r>
+          </w:p>
+        </w:tc>
+        <w:tc>
+          <w:tcPr>
+            <w:tcW w:w="1472" w:type="dxa"/>
+            <w:tcBorders>
+              <w:left w:val="nil"/>
+              <w:bottom w:val="nil"/>
+              <w:right w:val="nil"/>
+            </w:tcBorders>
+          </w:tcPr>
+          <w:p>
+            <w:pPr>
+              <w:rPr>
+                <w:sz w:val="20"/>
+                <w:szCs w:val="20"/>
+              </w:rPr>
+            </w:pPr>
+            <w:r>
+              <w:rPr>
+                <w:sz w:val="18"/>
+                <w:szCs w:val="18"/>
+                <w:lang w:val="en-US"/>
+              </w:rPr>
+              <w:t>0*</w:t>
             </w:r>
           </w:p>
         </w:tc>
@@ -2133,8 +2136,9 @@
             </w:pPr>
             <w:r>
               <w:rPr>
-                <w:sz w:val="20"/>
-                <w:szCs w:val="20"/>
+                <w:sz w:val="18"/>
+                <w:szCs w:val="18"/>
+                <w:lang w:val="en-US"/>
               </w:rPr>
               <w:t>Age</w:t>
             </w:r>
@@ -2159,10 +2163,11 @@
             </w:pPr>
             <w:r>
               <w:rPr>
-                <w:sz w:val="20"/>
-                <w:szCs w:val="20"/>
-              </w:rPr>
-              <w:t>0.01</w:t>
+                <w:sz w:val="18"/>
+                <w:szCs w:val="18"/>
+                <w:lang w:val="en-US"/>
+              </w:rPr>
+              <w:t>0.011</w:t>
             </w:r>
           </w:p>
         </w:tc>
@@ -2185,8 +2190,9 @@
             </w:pPr>
             <w:r>
               <w:rPr>
-                <w:sz w:val="20"/>
-                <w:szCs w:val="20"/>
+                <w:sz w:val="18"/>
+                <w:szCs w:val="18"/>
+                <w:lang w:val="en-US"/>
               </w:rPr>
               <w:t>0.008</w:t>
             </w:r>
@@ -2211,36 +2217,38 @@
             </w:pPr>
             <w:r>
               <w:rPr>
-                <w:sz w:val="20"/>
-                <w:szCs w:val="20"/>
-              </w:rPr>
-              <w:t>[-0.01,0.03]</w:t>
-            </w:r>
-          </w:p>
-        </w:tc>
-        <w:tc>
-          <w:tcPr>
-            <w:tcW w:w="1472" w:type="dxa"/>
-            <w:tcBorders>
-              <w:top w:val="nil"/>
-              <w:left w:val="nil"/>
-              <w:bottom w:val="nil"/>
-              <w:right w:val="nil"/>
-            </w:tcBorders>
-          </w:tcPr>
-          <w:p>
-            <w:pPr>
-              <w:rPr>
-                <w:sz w:val="20"/>
-                <w:szCs w:val="20"/>
-              </w:rPr>
-            </w:pPr>
-            <w:r>
-              <w:rPr>
-                <w:sz w:val="20"/>
-                <w:szCs w:val="20"/>
-              </w:rPr>
-              <w:t>0.202</w:t>
+                <w:sz w:val="18"/>
+                <w:szCs w:val="18"/>
+                <w:lang w:val="en-US"/>
+              </w:rPr>
+              <w:t>[0,0.03]</w:t>
+            </w:r>
+          </w:p>
+        </w:tc>
+        <w:tc>
+          <w:tcPr>
+            <w:tcW w:w="1472" w:type="dxa"/>
+            <w:tcBorders>
+              <w:top w:val="nil"/>
+              <w:left w:val="nil"/>
+              <w:bottom w:val="nil"/>
+              <w:right w:val="nil"/>
+            </w:tcBorders>
+          </w:tcPr>
+          <w:p>
+            <w:pPr>
+              <w:rPr>
+                <w:sz w:val="20"/>
+                <w:szCs w:val="20"/>
+              </w:rPr>
+            </w:pPr>
+            <w:r>
+              <w:rPr>
+                <w:sz w:val="18"/>
+                <w:szCs w:val="18"/>
+                <w:lang w:val="en-US"/>
+              </w:rPr>
+              <w:t>0.195</w:t>
             </w:r>
           </w:p>
         </w:tc>
@@ -2284,8 +2292,9 @@
             </w:pPr>
             <w:r>
               <w:rPr>
-                <w:sz w:val="20"/>
-                <w:szCs w:val="20"/>
+                <w:sz w:val="18"/>
+                <w:szCs w:val="18"/>
+                <w:lang w:val="en-US"/>
               </w:rPr>
               <w:t>Sex</w:t>
             </w:r>
@@ -2310,8 +2319,9 @@
             </w:pPr>
             <w:r>
               <w:rPr>
-                <w:sz w:val="20"/>
-                <w:szCs w:val="20"/>
+                <w:sz w:val="18"/>
+                <w:szCs w:val="18"/>
+                <w:lang w:val="en-US"/>
               </w:rPr>
               <w:t>-0.005</w:t>
             </w:r>
@@ -2336,8 +2346,9 @@
             </w:pPr>
             <w:r>
               <w:rPr>
-                <w:sz w:val="20"/>
-                <w:szCs w:val="20"/>
+                <w:sz w:val="18"/>
+                <w:szCs w:val="18"/>
+                <w:lang w:val="en-US"/>
               </w:rPr>
               <w:t>0.027</w:t>
             </w:r>
@@ -2362,8 +2373,9 @@
             </w:pPr>
             <w:r>
               <w:rPr>
-                <w:sz w:val="20"/>
-                <w:szCs w:val="20"/>
+                <w:sz w:val="18"/>
+                <w:szCs w:val="18"/>
+                <w:lang w:val="en-US"/>
               </w:rPr>
               <w:t>[-0.06,0.05]</w:t>
             </w:r>
@@ -2388,10 +2400,11 @@
             </w:pPr>
             <w:r>
               <w:rPr>
-                <w:sz w:val="20"/>
-                <w:szCs w:val="20"/>
-              </w:rPr>
-              <w:t>0.85</w:t>
+                <w:sz w:val="18"/>
+                <w:szCs w:val="18"/>
+                <w:lang w:val="en-US"/>
+              </w:rPr>
+              <w:t>0.862</w:t>
             </w:r>
           </w:p>
         </w:tc>
@@ -2437,33 +2450,501 @@
             </w:pPr>
             <w:r>
               <w:rPr>
+                <w:sz w:val="18"/>
+                <w:szCs w:val="18"/>
+                <w:lang w:val="en-US"/>
+              </w:rPr>
+              <w:t>Maternal Rank</w:t>
+            </w:r>
+          </w:p>
+        </w:tc>
+        <w:tc>
+          <w:tcPr>
+            <w:tcW w:w="1350" w:type="dxa"/>
+            <w:tcBorders>
+              <w:top w:val="nil"/>
+              <w:left w:val="nil"/>
+              <w:bottom w:val="nil"/>
+              <w:right w:val="nil"/>
+            </w:tcBorders>
+          </w:tcPr>
+          <w:p>
+            <w:pPr>
+              <w:rPr>
+                <w:sz w:val="20"/>
+                <w:szCs w:val="20"/>
+              </w:rPr>
+            </w:pPr>
+            <w:r>
+              <w:rPr>
+                <w:sz w:val="18"/>
+                <w:szCs w:val="18"/>
+                <w:lang w:val="en-US"/>
+              </w:rPr>
+              <w:t>0.011</w:t>
+            </w:r>
+          </w:p>
+        </w:tc>
+        <w:tc>
+          <w:tcPr>
+            <w:tcW w:w="1114" w:type="dxa"/>
+            <w:tcBorders>
+              <w:top w:val="nil"/>
+              <w:left w:val="nil"/>
+              <w:bottom w:val="nil"/>
+              <w:right w:val="nil"/>
+            </w:tcBorders>
+          </w:tcPr>
+          <w:p>
+            <w:pPr>
+              <w:rPr>
+                <w:sz w:val="20"/>
+                <w:szCs w:val="20"/>
+              </w:rPr>
+            </w:pPr>
+            <w:r>
+              <w:rPr>
+                <w:sz w:val="18"/>
+                <w:szCs w:val="18"/>
+                <w:lang w:val="en-US"/>
+              </w:rPr>
+              <w:t>0.043</w:t>
+            </w:r>
+          </w:p>
+        </w:tc>
+        <w:tc>
+          <w:tcPr>
+            <w:tcW w:w="1472" w:type="dxa"/>
+            <w:tcBorders>
+              <w:top w:val="nil"/>
+              <w:left w:val="nil"/>
+              <w:bottom w:val="nil"/>
+              <w:right w:val="nil"/>
+            </w:tcBorders>
+          </w:tcPr>
+          <w:p>
+            <w:pPr>
+              <w:rPr>
+                <w:sz w:val="20"/>
+                <w:szCs w:val="20"/>
+              </w:rPr>
+            </w:pPr>
+            <w:r>
+              <w:rPr>
+                <w:sz w:val="18"/>
+                <w:szCs w:val="18"/>
+                <w:lang w:val="en-US"/>
+              </w:rPr>
+              <w:t>[-0.07,0.1]</w:t>
+            </w:r>
+          </w:p>
+        </w:tc>
+        <w:tc>
+          <w:tcPr>
+            <w:tcW w:w="1472" w:type="dxa"/>
+            <w:tcBorders>
+              <w:top w:val="nil"/>
+              <w:left w:val="nil"/>
+              <w:bottom w:val="nil"/>
+              <w:right w:val="nil"/>
+            </w:tcBorders>
+          </w:tcPr>
+          <w:p>
+            <w:pPr>
+              <w:rPr>
+                <w:sz w:val="20"/>
+                <w:szCs w:val="20"/>
+              </w:rPr>
+            </w:pPr>
+            <w:r>
+              <w:rPr>
+                <w:sz w:val="18"/>
+                <w:szCs w:val="18"/>
+                <w:lang w:val="en-US"/>
+              </w:rPr>
+              <w:t>0.802</w:t>
+            </w:r>
+          </w:p>
+        </w:tc>
+      </w:tr>
+      <w:tr>
+        <w:tc>
+          <w:tcPr>
+            <w:tcW w:w="1710" w:type="dxa"/>
+            <w:tcBorders>
+              <w:top w:val="nil"/>
+              <w:left w:val="nil"/>
+              <w:bottom w:val="nil"/>
+              <w:right w:val="nil"/>
+            </w:tcBorders>
+          </w:tcPr>
+          <w:p>
+            <w:pPr>
+              <w:rPr>
+                <w:sz w:val="20"/>
+                <w:szCs w:val="20"/>
+              </w:rPr>
+            </w:pPr>
+          </w:p>
+        </w:tc>
+        <w:tc>
+          <w:tcPr>
+            <w:tcW w:w="1710" w:type="dxa"/>
+            <w:tcBorders>
+              <w:top w:val="nil"/>
+              <w:left w:val="nil"/>
+              <w:bottom w:val="nil"/>
+              <w:right w:val="nil"/>
+            </w:tcBorders>
+          </w:tcPr>
+          <w:p>
+            <w:pPr>
+              <w:rPr>
+                <w:sz w:val="20"/>
+                <w:szCs w:val="20"/>
+              </w:rPr>
+            </w:pPr>
+            <w:r>
+              <w:rPr>
+                <w:sz w:val="18"/>
+                <w:szCs w:val="18"/>
+                <w:lang w:val="en-US"/>
+              </w:rPr>
+              <w:t>log2 Neopterin</w:t>
+            </w:r>
+          </w:p>
+        </w:tc>
+        <w:tc>
+          <w:tcPr>
+            <w:tcW w:w="1350" w:type="dxa"/>
+            <w:tcBorders>
+              <w:top w:val="nil"/>
+              <w:left w:val="nil"/>
+              <w:bottom w:val="nil"/>
+              <w:right w:val="nil"/>
+            </w:tcBorders>
+          </w:tcPr>
+          <w:p>
+            <w:pPr>
+              <w:rPr>
+                <w:sz w:val="20"/>
+                <w:szCs w:val="20"/>
+              </w:rPr>
+            </w:pPr>
+            <w:r>
+              <w:rPr>
+                <w:sz w:val="18"/>
+                <w:szCs w:val="18"/>
+                <w:lang w:val="en-US"/>
+              </w:rPr>
+              <w:t>-0.102</w:t>
+            </w:r>
+          </w:p>
+        </w:tc>
+        <w:tc>
+          <w:tcPr>
+            <w:tcW w:w="1114" w:type="dxa"/>
+            <w:tcBorders>
+              <w:top w:val="nil"/>
+              <w:left w:val="nil"/>
+              <w:bottom w:val="nil"/>
+              <w:right w:val="nil"/>
+            </w:tcBorders>
+          </w:tcPr>
+          <w:p>
+            <w:pPr>
+              <w:rPr>
+                <w:sz w:val="20"/>
+                <w:szCs w:val="20"/>
+              </w:rPr>
+            </w:pPr>
+            <w:r>
+              <w:rPr>
+                <w:sz w:val="18"/>
+                <w:szCs w:val="18"/>
+                <w:lang w:val="en-US"/>
+              </w:rPr>
+              <w:t>0.025</w:t>
+            </w:r>
+          </w:p>
+        </w:tc>
+        <w:tc>
+          <w:tcPr>
+            <w:tcW w:w="1472" w:type="dxa"/>
+            <w:tcBorders>
+              <w:top w:val="nil"/>
+              <w:left w:val="nil"/>
+              <w:bottom w:val="nil"/>
+              <w:right w:val="nil"/>
+            </w:tcBorders>
+          </w:tcPr>
+          <w:p>
+            <w:pPr>
+              <w:rPr>
+                <w:sz w:val="20"/>
+                <w:szCs w:val="20"/>
+              </w:rPr>
+            </w:pPr>
+            <w:r>
+              <w:rPr>
+                <w:sz w:val="18"/>
+                <w:szCs w:val="18"/>
+                <w:lang w:val="en-US"/>
+              </w:rPr>
+              <w:t>[-0.</w:t>
+            </w:r>
+            <w:proofErr w:type="gramStart"/>
+            <w:r>
+              <w:rPr>
+                <w:sz w:val="18"/>
+                <w:szCs w:val="18"/>
+                <w:lang w:val="en-US"/>
+              </w:rPr>
+              <w:t>15,-</w:t>
+            </w:r>
+            <w:proofErr w:type="gramEnd"/>
+            <w:r>
+              <w:rPr>
+                <w:sz w:val="18"/>
+                <w:szCs w:val="18"/>
+                <w:lang w:val="en-US"/>
+              </w:rPr>
+              <w:t>0.05]</w:t>
+            </w:r>
+          </w:p>
+        </w:tc>
+        <w:tc>
+          <w:tcPr>
+            <w:tcW w:w="1472" w:type="dxa"/>
+            <w:tcBorders>
+              <w:top w:val="nil"/>
+              <w:left w:val="nil"/>
+              <w:bottom w:val="nil"/>
+              <w:right w:val="nil"/>
+            </w:tcBorders>
+          </w:tcPr>
+          <w:p>
+            <w:pPr>
+              <w:rPr>
+                <w:sz w:val="20"/>
+                <w:szCs w:val="20"/>
+              </w:rPr>
+            </w:pPr>
+            <w:r>
+              <w:rPr>
+                <w:sz w:val="18"/>
+                <w:szCs w:val="18"/>
+                <w:lang w:val="en-US"/>
+              </w:rPr>
+              <w:t>0*</w:t>
+            </w:r>
+          </w:p>
+        </w:tc>
+      </w:tr>
+      <w:tr>
+        <w:tc>
+          <w:tcPr>
+            <w:tcW w:w="1710" w:type="dxa"/>
+            <w:tcBorders>
+              <w:top w:val="nil"/>
+              <w:left w:val="nil"/>
+              <w:bottom w:val="nil"/>
+              <w:right w:val="nil"/>
+            </w:tcBorders>
+          </w:tcPr>
+          <w:p>
+            <w:pPr>
+              <w:rPr>
+                <w:sz w:val="20"/>
+                <w:szCs w:val="20"/>
+              </w:rPr>
+            </w:pPr>
+          </w:p>
+        </w:tc>
+        <w:tc>
+          <w:tcPr>
+            <w:tcW w:w="1710" w:type="dxa"/>
+            <w:tcBorders>
+              <w:top w:val="nil"/>
+              <w:left w:val="nil"/>
+              <w:bottom w:val="nil"/>
+              <w:right w:val="nil"/>
+            </w:tcBorders>
+          </w:tcPr>
+          <w:p>
+            <w:pPr>
+              <w:rPr>
                 <w:b/>
                 <w:bCs/>
                 <w:sz w:val="20"/>
                 <w:szCs w:val="20"/>
               </w:rPr>
-              <w:t xml:space="preserve">log2 </w:t>
-            </w:r>
-            <w:proofErr w:type="spellStart"/>
-            <w:r>
+            </w:pPr>
+            <w:r>
+              <w:rPr>
+                <w:sz w:val="18"/>
+                <w:szCs w:val="18"/>
+                <w:lang w:val="en-US"/>
+              </w:rPr>
+              <w:t>log2 C-peptide</w:t>
+            </w:r>
+          </w:p>
+        </w:tc>
+        <w:tc>
+          <w:tcPr>
+            <w:tcW w:w="1350" w:type="dxa"/>
+            <w:tcBorders>
+              <w:top w:val="nil"/>
+              <w:left w:val="nil"/>
+              <w:bottom w:val="nil"/>
+              <w:right w:val="nil"/>
+            </w:tcBorders>
+          </w:tcPr>
+          <w:p>
+            <w:pPr>
+              <w:rPr>
+                <w:sz w:val="20"/>
+                <w:szCs w:val="20"/>
+              </w:rPr>
+            </w:pPr>
+            <w:r>
+              <w:rPr>
+                <w:sz w:val="18"/>
+                <w:szCs w:val="18"/>
+                <w:lang w:val="en-US"/>
+              </w:rPr>
+              <w:t>-0.019</w:t>
+            </w:r>
+          </w:p>
+        </w:tc>
+        <w:tc>
+          <w:tcPr>
+            <w:tcW w:w="1114" w:type="dxa"/>
+            <w:tcBorders>
+              <w:top w:val="nil"/>
+              <w:left w:val="nil"/>
+              <w:bottom w:val="nil"/>
+              <w:right w:val="nil"/>
+            </w:tcBorders>
+          </w:tcPr>
+          <w:p>
+            <w:pPr>
+              <w:rPr>
+                <w:sz w:val="20"/>
+                <w:szCs w:val="20"/>
+              </w:rPr>
+            </w:pPr>
+            <w:r>
+              <w:rPr>
+                <w:sz w:val="18"/>
+                <w:szCs w:val="18"/>
+                <w:lang w:val="en-US"/>
+              </w:rPr>
+              <w:t>0.016</w:t>
+            </w:r>
+          </w:p>
+        </w:tc>
+        <w:tc>
+          <w:tcPr>
+            <w:tcW w:w="1472" w:type="dxa"/>
+            <w:tcBorders>
+              <w:top w:val="nil"/>
+              <w:left w:val="nil"/>
+              <w:bottom w:val="nil"/>
+              <w:right w:val="nil"/>
+            </w:tcBorders>
+          </w:tcPr>
+          <w:p>
+            <w:pPr>
+              <w:rPr>
+                <w:sz w:val="20"/>
+                <w:szCs w:val="20"/>
+              </w:rPr>
+            </w:pPr>
+            <w:r>
+              <w:rPr>
+                <w:sz w:val="18"/>
+                <w:szCs w:val="18"/>
+                <w:lang w:val="en-US"/>
+              </w:rPr>
+              <w:t>[-0.05,0.01]</w:t>
+            </w:r>
+          </w:p>
+        </w:tc>
+        <w:tc>
+          <w:tcPr>
+            <w:tcW w:w="1472" w:type="dxa"/>
+            <w:tcBorders>
+              <w:top w:val="nil"/>
+              <w:left w:val="nil"/>
+              <w:bottom w:val="nil"/>
+              <w:right w:val="nil"/>
+            </w:tcBorders>
+          </w:tcPr>
+          <w:p>
+            <w:pPr>
+              <w:rPr>
+                <w:sz w:val="20"/>
+                <w:szCs w:val="20"/>
+              </w:rPr>
+            </w:pPr>
+            <w:r>
+              <w:rPr>
+                <w:sz w:val="18"/>
+                <w:szCs w:val="18"/>
+                <w:lang w:val="en-US"/>
+              </w:rPr>
+              <w:t>0.248</w:t>
+            </w:r>
+          </w:p>
+        </w:tc>
+      </w:tr>
+      <w:tr>
+        <w:tc>
+          <w:tcPr>
+            <w:tcW w:w="1710" w:type="dxa"/>
+            <w:tcBorders>
+              <w:top w:val="nil"/>
+              <w:left w:val="nil"/>
+              <w:bottom w:val="nil"/>
+              <w:right w:val="nil"/>
+            </w:tcBorders>
+          </w:tcPr>
+          <w:p>
+            <w:pPr>
+              <w:rPr>
+                <w:sz w:val="20"/>
+                <w:szCs w:val="20"/>
+              </w:rPr>
+            </w:pPr>
+          </w:p>
+        </w:tc>
+        <w:tc>
+          <w:tcPr>
+            <w:tcW w:w="1710" w:type="dxa"/>
+            <w:tcBorders>
+              <w:top w:val="nil"/>
+              <w:left w:val="nil"/>
+              <w:bottom w:val="nil"/>
+              <w:right w:val="nil"/>
+            </w:tcBorders>
+          </w:tcPr>
+          <w:p>
+            <w:pPr>
               <w:rPr>
                 <w:b/>
                 <w:bCs/>
                 <w:sz w:val="20"/>
                 <w:szCs w:val="20"/>
               </w:rPr>
-              <w:t>Neopterin</w:t>
-            </w:r>
-            <w:proofErr w:type="spellEnd"/>
-            <w:r>
-              <w:rPr>
-                <w:rFonts w:ascii="Calibri" w:hAnsi="Calibri" w:cs="Calibri"/>
-                <w:color w:val="000000"/>
-                <w:sz w:val="20"/>
-                <w:szCs w:val="20"/>
-                <w:vertAlign w:val="subscript"/>
-              </w:rPr>
-              <w:t xml:space="preserve"> t0</w:t>
+            </w:pPr>
+            <w:r>
+              <w:rPr>
+                <w:sz w:val="18"/>
+                <w:szCs w:val="18"/>
+                <w:lang w:val="en-US"/>
+              </w:rPr>
+              <w:t>sample interval</w:t>
             </w:r>
           </w:p>
         </w:tc>
@@ -2486,10 +2967,11 @@
             </w:pPr>
             <w:r>
               <w:rPr>
-                <w:sz w:val="20"/>
-                <w:szCs w:val="20"/>
-              </w:rPr>
-              <w:t>-0.102</w:t>
+                <w:sz w:val="18"/>
+                <w:szCs w:val="18"/>
+                <w:lang w:val="en-US"/>
+              </w:rPr>
+              <w:t>-0.033</w:t>
             </w:r>
           </w:p>
         </w:tc>
@@ -2512,62 +2994,83 @@
             </w:pPr>
             <w:r>
               <w:rPr>
-                <w:sz w:val="20"/>
-                <w:szCs w:val="20"/>
-              </w:rPr>
-              <w:t>0.025</w:t>
-            </w:r>
-          </w:p>
-        </w:tc>
-        <w:tc>
-          <w:tcPr>
-            <w:tcW w:w="1472" w:type="dxa"/>
-            <w:tcBorders>
-              <w:top w:val="nil"/>
-              <w:left w:val="nil"/>
-              <w:bottom w:val="nil"/>
-              <w:right w:val="nil"/>
-            </w:tcBorders>
-          </w:tcPr>
-          <w:p>
-            <w:pPr>
-              <w:rPr>
-                <w:sz w:val="20"/>
-                <w:szCs w:val="20"/>
-              </w:rPr>
-            </w:pPr>
-            <w:r>
-              <w:rPr>
-                <w:sz w:val="20"/>
-                <w:szCs w:val="20"/>
-              </w:rPr>
-              <w:t>[-0.15,-0.05]</w:t>
-            </w:r>
-          </w:p>
-        </w:tc>
-        <w:tc>
-          <w:tcPr>
-            <w:tcW w:w="1472" w:type="dxa"/>
-            <w:tcBorders>
-              <w:top w:val="nil"/>
-              <w:left w:val="nil"/>
-              <w:bottom w:val="nil"/>
-              <w:right w:val="nil"/>
-            </w:tcBorders>
-          </w:tcPr>
-          <w:p>
-            <w:pPr>
-              <w:rPr>
-                <w:sz w:val="20"/>
-                <w:szCs w:val="20"/>
-              </w:rPr>
-            </w:pPr>
-            <w:r>
-              <w:rPr>
-                <w:sz w:val="20"/>
-                <w:szCs w:val="20"/>
-              </w:rPr>
-              <w:t>&lt;0.001</w:t>
+                <w:sz w:val="18"/>
+                <w:szCs w:val="18"/>
+                <w:lang w:val="en-US"/>
+              </w:rPr>
+              <w:t>0.013</w:t>
+            </w:r>
+          </w:p>
+        </w:tc>
+        <w:tc>
+          <w:tcPr>
+            <w:tcW w:w="1472" w:type="dxa"/>
+            <w:tcBorders>
+              <w:top w:val="nil"/>
+              <w:left w:val="nil"/>
+              <w:bottom w:val="nil"/>
+              <w:right w:val="nil"/>
+            </w:tcBorders>
+          </w:tcPr>
+          <w:p>
+            <w:pPr>
+              <w:rPr>
+                <w:sz w:val="20"/>
+                <w:szCs w:val="20"/>
+              </w:rPr>
+            </w:pPr>
+            <w:r>
+              <w:rPr>
+                <w:sz w:val="18"/>
+                <w:szCs w:val="18"/>
+                <w:lang w:val="en-US"/>
+              </w:rPr>
+              <w:t>[-0.</w:t>
+            </w:r>
+            <w:proofErr w:type="gramStart"/>
+            <w:r>
+              <w:rPr>
+                <w:sz w:val="18"/>
+                <w:szCs w:val="18"/>
+                <w:lang w:val="en-US"/>
+              </w:rPr>
+              <w:t>06,-</w:t>
+            </w:r>
+            <w:proofErr w:type="gramEnd"/>
+            <w:r>
+              <w:rPr>
+                <w:sz w:val="18"/>
+                <w:szCs w:val="18"/>
+                <w:lang w:val="en-US"/>
+              </w:rPr>
+              <w:t>0.01]</w:t>
+            </w:r>
+          </w:p>
+        </w:tc>
+        <w:tc>
+          <w:tcPr>
+            <w:tcW w:w="1472" w:type="dxa"/>
+            <w:tcBorders>
+              <w:top w:val="nil"/>
+              <w:left w:val="nil"/>
+              <w:bottom w:val="nil"/>
+              <w:right w:val="nil"/>
+            </w:tcBorders>
+          </w:tcPr>
+          <w:p>
+            <w:pPr>
+              <w:rPr>
+                <w:sz w:val="20"/>
+                <w:szCs w:val="20"/>
+              </w:rPr>
+            </w:pPr>
+            <w:r>
+              <w:rPr>
+                <w:sz w:val="18"/>
+                <w:szCs w:val="18"/>
+                <w:lang w:val="en-US"/>
+              </w:rPr>
+              <w:t>0.012*</w:t>
             </w:r>
           </w:p>
         </w:tc>
@@ -2607,33 +3110,16 @@
               <w:rPr>
                 <w:sz w:val="20"/>
                 <w:szCs w:val="20"/>
-              </w:rPr>
-            </w:pPr>
-            <w:r>
-              <w:rPr>
-                <w:sz w:val="20"/>
-                <w:szCs w:val="20"/>
-              </w:rPr>
-              <w:t>log2 C-</w:t>
-            </w:r>
-            <w:proofErr w:type="spellStart"/>
-            <w:r>
-              <w:rPr>
-                <w:sz w:val="20"/>
-                <w:szCs w:val="20"/>
-              </w:rPr>
-              <w:t>peptide</w:t>
-            </w:r>
-            <w:proofErr w:type="spellEnd"/>
-            <w:r>
-              <w:rPr>
-                <w:rFonts w:ascii="Calibri" w:hAnsi="Calibri" w:cs="Calibri"/>
-                <w:color w:val="000000"/>
-                <w:sz w:val="20"/>
-                <w:szCs w:val="20"/>
-                <w:vertAlign w:val="subscript"/>
-              </w:rPr>
-              <w:t xml:space="preserve"> t0</w:t>
+                <w:lang w:val="en-US"/>
+              </w:rPr>
+            </w:pPr>
+            <w:r>
+              <w:rPr>
+                <w:sz w:val="18"/>
+                <w:szCs w:val="18"/>
+                <w:lang w:val="en-US"/>
+              </w:rPr>
+              <w:t>log2 Neo x sample interval</w:t>
             </w:r>
           </w:p>
         </w:tc>
@@ -2656,10 +3142,11 @@
             </w:pPr>
             <w:r>
               <w:rPr>
-                <w:sz w:val="20"/>
-                <w:szCs w:val="20"/>
-              </w:rPr>
-              <w:t>-0.019</w:t>
+                <w:sz w:val="18"/>
+                <w:szCs w:val="18"/>
+                <w:lang w:val="en-US"/>
+              </w:rPr>
+              <w:t>0.003</w:t>
             </w:r>
           </w:p>
         </w:tc>
@@ -2682,62 +3169,65 @@
             </w:pPr>
             <w:r>
               <w:rPr>
-                <w:sz w:val="20"/>
-                <w:szCs w:val="20"/>
-              </w:rPr>
-              <w:t>0.016</w:t>
-            </w:r>
-          </w:p>
-        </w:tc>
-        <w:tc>
-          <w:tcPr>
-            <w:tcW w:w="1472" w:type="dxa"/>
-            <w:tcBorders>
-              <w:top w:val="nil"/>
-              <w:left w:val="nil"/>
-              <w:bottom w:val="nil"/>
-              <w:right w:val="nil"/>
-            </w:tcBorders>
-          </w:tcPr>
-          <w:p>
-            <w:pPr>
-              <w:rPr>
-                <w:sz w:val="20"/>
-                <w:szCs w:val="20"/>
-              </w:rPr>
-            </w:pPr>
-            <w:r>
-              <w:rPr>
-                <w:sz w:val="20"/>
-                <w:szCs w:val="20"/>
-              </w:rPr>
-              <w:t>[-0.05,0.01]</w:t>
-            </w:r>
-          </w:p>
-        </w:tc>
-        <w:tc>
-          <w:tcPr>
-            <w:tcW w:w="1472" w:type="dxa"/>
-            <w:tcBorders>
-              <w:top w:val="nil"/>
-              <w:left w:val="nil"/>
-              <w:bottom w:val="nil"/>
-              <w:right w:val="nil"/>
-            </w:tcBorders>
-          </w:tcPr>
-          <w:p>
-            <w:pPr>
-              <w:rPr>
-                <w:sz w:val="20"/>
-                <w:szCs w:val="20"/>
-              </w:rPr>
-            </w:pPr>
-            <w:r>
-              <w:rPr>
-                <w:sz w:val="20"/>
-                <w:szCs w:val="20"/>
-              </w:rPr>
-              <w:t>0.246</w:t>
+                <w:sz w:val="18"/>
+                <w:szCs w:val="18"/>
+                <w:lang w:val="en-US"/>
+              </w:rPr>
+              <w:t>0.001</w:t>
+            </w:r>
+          </w:p>
+        </w:tc>
+        <w:tc>
+          <w:tcPr>
+            <w:tcW w:w="1472" w:type="dxa"/>
+            <w:tcBorders>
+              <w:top w:val="nil"/>
+              <w:left w:val="nil"/>
+              <w:bottom w:val="nil"/>
+              <w:right w:val="nil"/>
+            </w:tcBorders>
+          </w:tcPr>
+          <w:p>
+            <w:pPr>
+              <w:rPr>
+                <w:sz w:val="20"/>
+                <w:szCs w:val="20"/>
+              </w:rPr>
+            </w:pPr>
+            <w:r>
+              <w:rPr>
+                <w:sz w:val="18"/>
+                <w:szCs w:val="18"/>
+                <w:lang w:val="en-US"/>
+              </w:rPr>
+              <w:t>[0,0.01]</w:t>
+            </w:r>
+          </w:p>
+        </w:tc>
+        <w:tc>
+          <w:tcPr>
+            <w:tcW w:w="1472" w:type="dxa"/>
+            <w:tcBorders>
+              <w:top w:val="nil"/>
+              <w:left w:val="nil"/>
+              <w:bottom w:val="nil"/>
+              <w:right w:val="nil"/>
+            </w:tcBorders>
+          </w:tcPr>
+          <w:p>
+            <w:pPr>
+              <w:rPr>
+                <w:sz w:val="20"/>
+                <w:szCs w:val="20"/>
+              </w:rPr>
+            </w:pPr>
+            <w:r>
+              <w:rPr>
+                <w:sz w:val="18"/>
+                <w:szCs w:val="18"/>
+                <w:lang w:val="en-US"/>
+              </w:rPr>
+              <w:t>0.023*</w:t>
             </w:r>
           </w:p>
         </w:tc>
@@ -2749,7 +3239,6 @@
             <w:tcBorders>
               <w:top w:val="nil"/>
               <w:left w:val="nil"/>
-              <w:bottom w:val="nil"/>
               <w:right w:val="nil"/>
             </w:tcBorders>
           </w:tcPr>
@@ -2768,59 +3257,25 @@
             <w:tcBorders>
               <w:top w:val="nil"/>
               <w:left w:val="nil"/>
-              <w:bottom w:val="nil"/>
-              <w:right w:val="nil"/>
-            </w:tcBorders>
-          </w:tcPr>
-          <w:p>
-            <w:pPr>
-              <w:rPr>
-                <w:b/>
-                <w:bCs/>
-                <w:sz w:val="20"/>
-                <w:szCs w:val="20"/>
-              </w:rPr>
-            </w:pPr>
-            <w:proofErr w:type="spellStart"/>
-            <w:r>
-              <w:rPr>
-                <w:b/>
-                <w:bCs/>
-                <w:sz w:val="20"/>
-                <w:szCs w:val="20"/>
-              </w:rPr>
-              <w:t>S</w:t>
-            </w:r>
-            <w:r>
-              <w:rPr>
-                <w:b/>
-                <w:bCs/>
-                <w:sz w:val="20"/>
-                <w:szCs w:val="20"/>
-              </w:rPr>
-              <w:t>ample</w:t>
-            </w:r>
-            <w:proofErr w:type="spellEnd"/>
-            <w:r>
-              <w:rPr>
-                <w:b/>
-                <w:bCs/>
-                <w:sz w:val="20"/>
-                <w:szCs w:val="20"/>
-              </w:rPr>
-              <w:t xml:space="preserve"> </w:t>
-            </w:r>
-            <w:proofErr w:type="spellStart"/>
-            <w:r>
-              <w:rPr>
-                <w:b/>
-                <w:bCs/>
-                <w:sz w:val="20"/>
-                <w:szCs w:val="20"/>
-              </w:rPr>
-              <w:t>interval</w:t>
-            </w:r>
-            <w:proofErr w:type="spellEnd"/>
+              <w:right w:val="nil"/>
+            </w:tcBorders>
+          </w:tcPr>
+          <w:p>
+            <w:pPr>
+              <w:rPr>
+                <w:sz w:val="20"/>
+                <w:szCs w:val="20"/>
+                <w:lang w:val="en-US"/>
+              </w:rPr>
+            </w:pPr>
+            <w:r>
+              <w:rPr>
+                <w:sz w:val="18"/>
+                <w:szCs w:val="18"/>
+                <w:lang w:val="en-US"/>
+              </w:rPr>
+              <w:t>log2 CP x sample interval</w:t>
+            </w:r>
           </w:p>
         </w:tc>
         <w:tc>
@@ -2829,23 +3284,23 @@
             <w:tcBorders>
               <w:top w:val="nil"/>
               <w:left w:val="nil"/>
-              <w:bottom w:val="nil"/>
-              <w:right w:val="nil"/>
-            </w:tcBorders>
-          </w:tcPr>
-          <w:p>
-            <w:pPr>
-              <w:rPr>
-                <w:sz w:val="20"/>
-                <w:szCs w:val="20"/>
-              </w:rPr>
-            </w:pPr>
-            <w:r>
-              <w:rPr>
-                <w:sz w:val="20"/>
-                <w:szCs w:val="20"/>
-              </w:rPr>
-              <w:t>-0.033</w:t>
+              <w:right w:val="nil"/>
+            </w:tcBorders>
+          </w:tcPr>
+          <w:p>
+            <w:pPr>
+              <w:rPr>
+                <w:sz w:val="20"/>
+                <w:szCs w:val="20"/>
+              </w:rPr>
+            </w:pPr>
+            <w:r>
+              <w:rPr>
+                <w:sz w:val="18"/>
+                <w:szCs w:val="18"/>
+                <w:lang w:val="en-US"/>
+              </w:rPr>
+              <w:t>0.001</w:t>
             </w:r>
           </w:p>
         </w:tc>
@@ -2855,225 +3310,21 @@
             <w:tcBorders>
               <w:top w:val="nil"/>
               <w:left w:val="nil"/>
-              <w:bottom w:val="nil"/>
-              <w:right w:val="nil"/>
-            </w:tcBorders>
-          </w:tcPr>
-          <w:p>
-            <w:pPr>
-              <w:rPr>
-                <w:sz w:val="20"/>
-                <w:szCs w:val="20"/>
-              </w:rPr>
-            </w:pPr>
-            <w:r>
-              <w:rPr>
-                <w:sz w:val="20"/>
-                <w:szCs w:val="20"/>
-              </w:rPr>
-              <w:t>0.013</w:t>
-            </w:r>
-          </w:p>
-        </w:tc>
-        <w:tc>
-          <w:tcPr>
-            <w:tcW w:w="1472" w:type="dxa"/>
-            <w:tcBorders>
-              <w:top w:val="nil"/>
-              <w:left w:val="nil"/>
-              <w:bottom w:val="nil"/>
-              <w:right w:val="nil"/>
-            </w:tcBorders>
-          </w:tcPr>
-          <w:p>
-            <w:pPr>
-              <w:rPr>
-                <w:sz w:val="20"/>
-                <w:szCs w:val="20"/>
-              </w:rPr>
-            </w:pPr>
-            <w:r>
-              <w:rPr>
-                <w:sz w:val="20"/>
-                <w:szCs w:val="20"/>
-              </w:rPr>
-              <w:t>[-0.06,-0.01]</w:t>
-            </w:r>
-          </w:p>
-        </w:tc>
-        <w:tc>
-          <w:tcPr>
-            <w:tcW w:w="1472" w:type="dxa"/>
-            <w:tcBorders>
-              <w:top w:val="nil"/>
-              <w:left w:val="nil"/>
-              <w:bottom w:val="nil"/>
-              <w:right w:val="nil"/>
-            </w:tcBorders>
-          </w:tcPr>
-          <w:p>
-            <w:pPr>
-              <w:rPr>
-                <w:sz w:val="20"/>
-                <w:szCs w:val="20"/>
-              </w:rPr>
-            </w:pPr>
-            <w:r>
-              <w:rPr>
-                <w:sz w:val="20"/>
-                <w:szCs w:val="20"/>
-              </w:rPr>
-              <w:t>0.011</w:t>
-            </w:r>
-          </w:p>
-        </w:tc>
-      </w:tr>
-      <w:tr>
-        <w:tc>
-          <w:tcPr>
-            <w:tcW w:w="1710" w:type="dxa"/>
-            <w:tcBorders>
-              <w:top w:val="nil"/>
-              <w:left w:val="nil"/>
-              <w:bottom w:val="nil"/>
-              <w:right w:val="nil"/>
-            </w:tcBorders>
-          </w:tcPr>
-          <w:p>
-            <w:pPr>
-              <w:rPr>
-                <w:sz w:val="20"/>
-                <w:szCs w:val="20"/>
-              </w:rPr>
-            </w:pPr>
-          </w:p>
-        </w:tc>
-        <w:tc>
-          <w:tcPr>
-            <w:tcW w:w="1710" w:type="dxa"/>
-            <w:tcBorders>
-              <w:top w:val="nil"/>
-              <w:left w:val="nil"/>
-              <w:bottom w:val="nil"/>
-              <w:right w:val="nil"/>
-            </w:tcBorders>
-          </w:tcPr>
-          <w:p>
-            <w:pPr>
-              <w:rPr>
-                <w:b/>
-                <w:bCs/>
-                <w:sz w:val="20"/>
-                <w:szCs w:val="20"/>
-              </w:rPr>
-            </w:pPr>
-            <w:r>
-              <w:rPr>
-                <w:b/>
-                <w:bCs/>
-                <w:sz w:val="20"/>
-                <w:szCs w:val="20"/>
-              </w:rPr>
-              <w:t>log2 Neo x</w:t>
-            </w:r>
-            <w:r>
-              <w:rPr>
-                <w:b/>
-                <w:bCs/>
-                <w:sz w:val="20"/>
-                <w:szCs w:val="20"/>
-              </w:rPr>
-              <w:t xml:space="preserve"> </w:t>
-            </w:r>
-            <w:proofErr w:type="spellStart"/>
-            <w:r>
-              <w:rPr>
-                <w:b/>
-                <w:bCs/>
-                <w:sz w:val="20"/>
-                <w:szCs w:val="20"/>
-              </w:rPr>
-              <w:t>S</w:t>
-            </w:r>
-            <w:r>
-              <w:rPr>
-                <w:b/>
-                <w:bCs/>
-                <w:sz w:val="20"/>
-                <w:szCs w:val="20"/>
-              </w:rPr>
-              <w:t>ample</w:t>
-            </w:r>
-            <w:proofErr w:type="spellEnd"/>
-            <w:r>
-              <w:rPr>
-                <w:b/>
-                <w:bCs/>
-                <w:sz w:val="20"/>
-                <w:szCs w:val="20"/>
-              </w:rPr>
-              <w:t xml:space="preserve"> </w:t>
-            </w:r>
-            <w:proofErr w:type="spellStart"/>
-            <w:r>
-              <w:rPr>
-                <w:b/>
-                <w:bCs/>
-                <w:sz w:val="20"/>
-                <w:szCs w:val="20"/>
-              </w:rPr>
-              <w:t>interval</w:t>
-            </w:r>
-            <w:proofErr w:type="spellEnd"/>
-          </w:p>
-        </w:tc>
-        <w:tc>
-          <w:tcPr>
-            <w:tcW w:w="1350" w:type="dxa"/>
-            <w:tcBorders>
-              <w:top w:val="nil"/>
-              <w:left w:val="nil"/>
-              <w:bottom w:val="nil"/>
-              <w:right w:val="nil"/>
-            </w:tcBorders>
-          </w:tcPr>
-          <w:p>
-            <w:pPr>
-              <w:rPr>
-                <w:sz w:val="20"/>
-                <w:szCs w:val="20"/>
-              </w:rPr>
-            </w:pPr>
-            <w:r>
-              <w:rPr>
-                <w:sz w:val="20"/>
-                <w:szCs w:val="20"/>
-              </w:rPr>
-              <w:t>0.003</w:t>
-            </w:r>
-          </w:p>
-        </w:tc>
-        <w:tc>
-          <w:tcPr>
-            <w:tcW w:w="1114" w:type="dxa"/>
-            <w:tcBorders>
-              <w:top w:val="nil"/>
-              <w:left w:val="nil"/>
-              <w:bottom w:val="nil"/>
-              <w:right w:val="nil"/>
-            </w:tcBorders>
-          </w:tcPr>
-          <w:p>
-            <w:pPr>
-              <w:rPr>
-                <w:sz w:val="20"/>
-                <w:szCs w:val="20"/>
-              </w:rPr>
-            </w:pPr>
-            <w:r>
-              <w:rPr>
-                <w:sz w:val="20"/>
-                <w:szCs w:val="20"/>
+              <w:right w:val="nil"/>
+            </w:tcBorders>
+          </w:tcPr>
+          <w:p>
+            <w:pPr>
+              <w:rPr>
+                <w:sz w:val="20"/>
+                <w:szCs w:val="20"/>
+              </w:rPr>
+            </w:pPr>
+            <w:r>
+              <w:rPr>
+                <w:sz w:val="18"/>
+                <w:szCs w:val="18"/>
+                <w:lang w:val="en-US"/>
               </w:rPr>
               <w:t>0.001</w:t>
             </w:r>
@@ -3085,185 +3336,21 @@
             <w:tcBorders>
               <w:top w:val="nil"/>
               <w:left w:val="nil"/>
-              <w:bottom w:val="nil"/>
-              <w:right w:val="nil"/>
-            </w:tcBorders>
-          </w:tcPr>
-          <w:p>
-            <w:pPr>
-              <w:rPr>
-                <w:sz w:val="20"/>
-                <w:szCs w:val="20"/>
-              </w:rPr>
-            </w:pPr>
-            <w:r>
-              <w:rPr>
-                <w:sz w:val="20"/>
-                <w:szCs w:val="20"/>
-              </w:rPr>
-              <w:t>[0,0.01]</w:t>
-            </w:r>
-          </w:p>
-        </w:tc>
-        <w:tc>
-          <w:tcPr>
-            <w:tcW w:w="1472" w:type="dxa"/>
-            <w:tcBorders>
-              <w:top w:val="nil"/>
-              <w:left w:val="nil"/>
-              <w:bottom w:val="nil"/>
-              <w:right w:val="nil"/>
-            </w:tcBorders>
-          </w:tcPr>
-          <w:p>
-            <w:pPr>
-              <w:rPr>
-                <w:sz w:val="20"/>
-                <w:szCs w:val="20"/>
-              </w:rPr>
-            </w:pPr>
-            <w:r>
-              <w:rPr>
-                <w:sz w:val="20"/>
-                <w:szCs w:val="20"/>
-              </w:rPr>
-              <w:t>0.023</w:t>
-            </w:r>
-          </w:p>
-        </w:tc>
-      </w:tr>
-      <w:tr>
-        <w:tc>
-          <w:tcPr>
-            <w:tcW w:w="1710" w:type="dxa"/>
-            <w:tcBorders>
-              <w:top w:val="nil"/>
-              <w:left w:val="nil"/>
-              <w:right w:val="nil"/>
-            </w:tcBorders>
-          </w:tcPr>
-          <w:p>
-            <w:pPr>
-              <w:rPr>
-                <w:sz w:val="20"/>
-                <w:szCs w:val="20"/>
-              </w:rPr>
-            </w:pPr>
-          </w:p>
-        </w:tc>
-        <w:tc>
-          <w:tcPr>
-            <w:tcW w:w="1710" w:type="dxa"/>
-            <w:tcBorders>
-              <w:top w:val="nil"/>
-              <w:left w:val="nil"/>
-              <w:right w:val="nil"/>
-            </w:tcBorders>
-          </w:tcPr>
-          <w:p>
-            <w:pPr>
-              <w:rPr>
-                <w:sz w:val="20"/>
-                <w:szCs w:val="20"/>
-                <w:lang w:val="en-US"/>
-              </w:rPr>
-            </w:pPr>
-            <w:r>
-              <w:rPr>
-                <w:sz w:val="20"/>
-                <w:szCs w:val="20"/>
-                <w:lang w:val="en-US"/>
-              </w:rPr>
-              <w:t xml:space="preserve">log2 CP x </w:t>
-            </w:r>
-            <w:r>
-              <w:rPr>
-                <w:sz w:val="20"/>
-                <w:szCs w:val="20"/>
-                <w:lang w:val="en-US"/>
-              </w:rPr>
-              <w:t>S</w:t>
-            </w:r>
-            <w:r>
-              <w:rPr>
-                <w:sz w:val="20"/>
-                <w:szCs w:val="20"/>
-                <w:lang w:val="en-US"/>
-              </w:rPr>
-              <w:t>ample interval</w:t>
-            </w:r>
-          </w:p>
-        </w:tc>
-        <w:tc>
-          <w:tcPr>
-            <w:tcW w:w="1350" w:type="dxa"/>
-            <w:tcBorders>
-              <w:top w:val="nil"/>
-              <w:left w:val="nil"/>
-              <w:right w:val="nil"/>
-            </w:tcBorders>
-          </w:tcPr>
-          <w:p>
-            <w:pPr>
-              <w:rPr>
-                <w:sz w:val="20"/>
-                <w:szCs w:val="20"/>
-              </w:rPr>
-            </w:pPr>
-            <w:r>
-              <w:rPr>
-                <w:sz w:val="20"/>
-                <w:szCs w:val="20"/>
-              </w:rPr>
-              <w:t>0.001</w:t>
-            </w:r>
-          </w:p>
-        </w:tc>
-        <w:tc>
-          <w:tcPr>
-            <w:tcW w:w="1114" w:type="dxa"/>
-            <w:tcBorders>
-              <w:top w:val="nil"/>
-              <w:left w:val="nil"/>
-              <w:right w:val="nil"/>
-            </w:tcBorders>
-          </w:tcPr>
-          <w:p>
-            <w:pPr>
-              <w:rPr>
-                <w:sz w:val="20"/>
-                <w:szCs w:val="20"/>
-              </w:rPr>
-            </w:pPr>
-            <w:r>
-              <w:rPr>
-                <w:sz w:val="20"/>
-                <w:szCs w:val="20"/>
-              </w:rPr>
-              <w:t>0.001</w:t>
-            </w:r>
-          </w:p>
-        </w:tc>
-        <w:tc>
-          <w:tcPr>
-            <w:tcW w:w="1472" w:type="dxa"/>
-            <w:tcBorders>
-              <w:top w:val="nil"/>
-              <w:left w:val="nil"/>
-              <w:right w:val="nil"/>
-            </w:tcBorders>
-          </w:tcPr>
-          <w:p>
-            <w:pPr>
-              <w:rPr>
-                <w:sz w:val="20"/>
-                <w:szCs w:val="20"/>
-              </w:rPr>
-            </w:pPr>
-            <w:r>
-              <w:rPr>
-                <w:sz w:val="20"/>
-                <w:szCs w:val="20"/>
+              <w:right w:val="nil"/>
+            </w:tcBorders>
+          </w:tcPr>
+          <w:p>
+            <w:pPr>
+              <w:rPr>
+                <w:sz w:val="20"/>
+                <w:szCs w:val="20"/>
+              </w:rPr>
+            </w:pPr>
+            <w:r>
+              <w:rPr>
+                <w:sz w:val="18"/>
+                <w:szCs w:val="18"/>
+                <w:lang w:val="en-US"/>
               </w:rPr>
               <w:t>[0,0]</w:t>
             </w:r>
@@ -3287,10 +3374,11 @@
             </w:pPr>
             <w:r>
               <w:rPr>
-                <w:sz w:val="20"/>
-                <w:szCs w:val="20"/>
-              </w:rPr>
-              <w:t>0.271</w:t>
+                <w:sz w:val="18"/>
+                <w:szCs w:val="18"/>
+                <w:lang w:val="en-US"/>
+              </w:rPr>
+              <w:t>0.27</w:t>
             </w:r>
           </w:p>
         </w:tc>
@@ -3380,7 +3468,7 @@
     </w:p>
     <w:tbl>
       <w:tblPr>
-        <w:tblStyle w:val="Tablaconcuadrcula"/>
+        <w:tblStyle w:val="TableGrid"/>
         <w:tblW w:w="0" w:type="auto"/>
         <w:tblBorders>
           <w:left w:val="none" w:sz="0" w:space="0" w:color="auto"/>
@@ -4901,7 +4989,7 @@
     </w:p>
     <w:tbl>
       <w:tblPr>
-        <w:tblStyle w:val="Tablaconcuadrcula"/>
+        <w:tblStyle w:val="TableGrid"/>
         <w:tblW w:w="0" w:type="auto"/>
         <w:tblLook w:val="04A0" w:firstRow="1" w:lastRow="0" w:firstColumn="1" w:lastColumn="0" w:noHBand="0" w:noVBand="1"/>
       </w:tblPr>
@@ -7565,7 +7653,7 @@
     </w:p>
     <w:tbl>
       <w:tblPr>
-        <w:tblStyle w:val="Tablaconcuadrcula"/>
+        <w:tblStyle w:val="TableGrid"/>
         <w:tblW w:w="0" w:type="auto"/>
         <w:tblLook w:val="04A0" w:firstRow="1" w:lastRow="0" w:firstColumn="1" w:lastColumn="0" w:noHBand="0" w:noVBand="1"/>
       </w:tblPr>
@@ -9776,6 +9864,51 @@
         </w:rPr>
         <w:t xml:space="preserve">     -0.00925         0.14    0.11  </w:t>
       </w:r>
+    </w:p>
+    <w:p>
+      <w:pPr>
+        <w:rPr>
+          <w:sz w:val="18"/>
+          <w:szCs w:val="18"/>
+          <w:lang w:val="en-US"/>
+        </w:rPr>
+      </w:pPr>
+    </w:p>
+    <w:p>
+      <w:pPr>
+        <w:rPr>
+          <w:sz w:val="18"/>
+          <w:szCs w:val="18"/>
+          <w:lang w:val="en-US"/>
+        </w:rPr>
+      </w:pPr>
+    </w:p>
+    <w:p>
+      <w:pPr>
+        <w:rPr>
+          <w:sz w:val="18"/>
+          <w:szCs w:val="18"/>
+          <w:lang w:val="en-US"/>
+        </w:rPr>
+      </w:pPr>
+    </w:p>
+    <w:p>
+      <w:pPr>
+        <w:rPr>
+          <w:sz w:val="18"/>
+          <w:szCs w:val="18"/>
+          <w:lang w:val="en-US"/>
+        </w:rPr>
+      </w:pPr>
+    </w:p>
+    <w:p>
+      <w:pPr>
+        <w:rPr>
+          <w:sz w:val="18"/>
+          <w:szCs w:val="18"/>
+          <w:lang w:val="en-US"/>
+        </w:rPr>
+      </w:pPr>
     </w:p>
     <w:sectPr>
       <w:pgSz w:w="12240" w:h="15840"/>
@@ -10182,13 +10315,13 @@
     <w:name w:val="Normal"/>
     <w:qFormat/>
   </w:style>
-  <w:style w:type="character" w:default="1" w:styleId="Fuentedeprrafopredeter">
+  <w:style w:type="character" w:default="1" w:styleId="DefaultParagraphFont">
     <w:name w:val="Default Paragraph Font"/>
     <w:uiPriority w:val="1"/>
     <w:semiHidden/>
     <w:unhideWhenUsed/>
   </w:style>
-  <w:style w:type="table" w:default="1" w:styleId="Tablanormal">
+  <w:style w:type="table" w:default="1" w:styleId="TableNormal">
     <w:name w:val="Normal Table"/>
     <w:uiPriority w:val="99"/>
     <w:semiHidden/>
@@ -10203,15 +10336,15 @@
       </w:tblCellMar>
     </w:tblPr>
   </w:style>
-  <w:style w:type="numbering" w:default="1" w:styleId="Sinlista">
+  <w:style w:type="numbering" w:default="1" w:styleId="NoList">
     <w:name w:val="No List"/>
     <w:uiPriority w:val="99"/>
     <w:semiHidden/>
     <w:unhideWhenUsed/>
   </w:style>
-  <w:style w:type="table" w:styleId="Tablaconcuadrcula">
+  <w:style w:type="table" w:styleId="TableGrid">
     <w:name w:val="Table Grid"/>
-    <w:basedOn w:val="Tablanormal"/>
+    <w:basedOn w:val="TableNormal"/>
     <w:uiPriority w:val="39"/>
     <w:rsid w:val="00CA4600"/>
     <w:tblPr>

</xml_diff>